<commit_message>
updated documentation/projman/Work Package Solution_MLNSD.docx
</commit_message>
<xml_diff>
--- a/documentation/projman/Work Package Solution_MLNSD.docx
+++ b/documentation/projman/Work Package Solution_MLNSD.docx
@@ -58,7 +58,18 @@
           <w:szCs w:val="36"/>
           <w:lang w:val="en-US"/>
         </w:rPr>
-        <w:t>PLANNING</w:t>
+        <w:t>P</w:t>
+      </w:r>
+      <w:r>
+        <w:rPr>
+          <w:rFonts w:ascii="Arial" w:hAnsi="Arial" w:cs="Arial"/>
+          <w:b/>
+          <w:bCs/>
+          <w:sz w:val="36"/>
+          <w:szCs w:val="36"/>
+          <w:lang w:val="en-US"/>
+        </w:rPr>
+        <w:t>lanning</w:t>
       </w:r>
     </w:p>
     <w:tbl>
@@ -493,16 +504,7 @@
                 <w:szCs w:val="24"/>
                 <w:lang w:val="en-US"/>
               </w:rPr>
-              <w:t xml:space="preserve">The course professor </w:t>
-            </w:r>
-            <w:r>
-              <w:rPr>
-                <w:rFonts w:ascii="Arial" w:hAnsi="Arial" w:cs="Arial"/>
-                <w:sz w:val="24"/>
-                <w:szCs w:val="24"/>
-                <w:lang w:val="en-US"/>
-              </w:rPr>
-              <w:t>started giving instructions regarding the planning, from the deliverables until the project team creation.</w:t>
+              <w:t>The course professor started giving instructions regarding the planning, from the deliverables until the project team creation.</w:t>
             </w:r>
           </w:p>
         </w:tc>
@@ -563,16 +565,7 @@
                 <w:szCs w:val="24"/>
                 <w:lang w:val="en-US"/>
               </w:rPr>
-              <w:t xml:space="preserve">The course professor </w:t>
-            </w:r>
-            <w:r>
-              <w:rPr>
-                <w:rFonts w:ascii="Arial" w:hAnsi="Arial" w:cs="Arial"/>
-                <w:sz w:val="24"/>
-                <w:szCs w:val="24"/>
-                <w:lang w:val="en-US"/>
-              </w:rPr>
-              <w:t>started giving instructions regarding the project that each team will be doing.</w:t>
+              <w:t>The course professor started giving instructions regarding the project that each team will be doing.</w:t>
             </w:r>
           </w:p>
         </w:tc>
@@ -633,52 +626,7 @@
                 <w:szCs w:val="24"/>
                 <w:lang w:val="en-US"/>
               </w:rPr>
-              <w:t xml:space="preserve">The </w:t>
-            </w:r>
-            <w:r>
-              <w:rPr>
-                <w:rFonts w:ascii="Arial" w:hAnsi="Arial" w:cs="Arial"/>
-                <w:sz w:val="24"/>
-                <w:szCs w:val="24"/>
-                <w:lang w:val="en-US"/>
-              </w:rPr>
-              <w:t xml:space="preserve">course </w:t>
-            </w:r>
-            <w:r>
-              <w:rPr>
-                <w:rFonts w:ascii="Arial" w:hAnsi="Arial" w:cs="Arial"/>
-                <w:sz w:val="24"/>
-                <w:szCs w:val="24"/>
-                <w:lang w:val="en-US"/>
-              </w:rPr>
-              <w:t xml:space="preserve">professor </w:t>
-            </w:r>
-            <w:r>
-              <w:rPr>
-                <w:rFonts w:ascii="Arial" w:hAnsi="Arial" w:cs="Arial"/>
-                <w:sz w:val="24"/>
-                <w:szCs w:val="24"/>
-                <w:lang w:val="en-US"/>
-              </w:rPr>
-              <w:t>did not give</w:t>
-            </w:r>
-            <w:r>
-              <w:rPr>
-                <w:rFonts w:ascii="Arial" w:hAnsi="Arial" w:cs="Arial"/>
-                <w:sz w:val="24"/>
-                <w:szCs w:val="24"/>
-                <w:lang w:val="en-US"/>
-              </w:rPr>
-              <w:t xml:space="preserve"> instructions</w:t>
-            </w:r>
-            <w:r>
-              <w:rPr>
-                <w:rFonts w:ascii="Arial" w:hAnsi="Arial" w:cs="Arial"/>
-                <w:sz w:val="24"/>
-                <w:szCs w:val="24"/>
-                <w:lang w:val="en-US"/>
-              </w:rPr>
-              <w:t xml:space="preserve"> regarding the project.</w:t>
+              <w:t>The course professor did not give instructions regarding the project.</w:t>
             </w:r>
           </w:p>
         </w:tc>
@@ -4335,7 +4283,68 @@
                 <w:szCs w:val="24"/>
                 <w:lang w:val="en-US"/>
               </w:rPr>
-              <w:t>The team presented</w:t>
+              <w:t>The team presented the project paper to the panelists.</w:t>
+            </w:r>
+          </w:p>
+        </w:tc>
+      </w:tr>
+      <w:tr>
+        <w:trPr>
+          <w:trHeight w:val="690"/>
+        </w:trPr>
+        <w:tc>
+          <w:tcPr>
+            <w:tcW w:w="4675" w:type="dxa"/>
+            <w:vAlign w:val="center"/>
+          </w:tcPr>
+          <w:p>
+            <w:pPr>
+              <w:rPr>
+                <w:rFonts w:ascii="Arial" w:hAnsi="Arial" w:cs="Arial"/>
+                <w:b/>
+                <w:bCs/>
+                <w:sz w:val="24"/>
+                <w:szCs w:val="24"/>
+                <w:lang w:val="en-US"/>
+              </w:rPr>
+            </w:pPr>
+            <w:r>
+              <w:rPr>
+                <w:rStyle w:val="normaltextrun"/>
+                <w:rFonts w:ascii="Arial" w:hAnsi="Arial" w:cs="Arial"/>
+                <w:b/>
+                <w:bCs/>
+                <w:color w:val="000000"/>
+                <w:sz w:val="24"/>
+                <w:szCs w:val="24"/>
+                <w:lang w:val="en-US"/>
+              </w:rPr>
+              <w:t>Completion State</w:t>
+            </w:r>
+          </w:p>
+        </w:tc>
+        <w:tc>
+          <w:tcPr>
+            <w:tcW w:w="4675" w:type="dxa"/>
+            <w:vAlign w:val="center"/>
+          </w:tcPr>
+          <w:p>
+            <w:pPr>
+              <w:rPr>
+                <w:rFonts w:ascii="Arial" w:hAnsi="Arial" w:cs="Arial"/>
+                <w:sz w:val="24"/>
+                <w:szCs w:val="24"/>
+                <w:lang w:val="en-US"/>
+              </w:rPr>
+            </w:pPr>
+            <w:r>
+              <w:rPr>
+                <w:rFonts w:ascii="Arial" w:hAnsi="Arial" w:cs="Arial"/>
+                <w:sz w:val="24"/>
+                <w:szCs w:val="24"/>
+                <w:lang w:val="en-US"/>
+              </w:rPr>
+              <w:t>The team</w:t>
             </w:r>
             <w:r>
               <w:rPr>
@@ -4353,85 +4362,6 @@
                 <w:szCs w:val="24"/>
                 <w:lang w:val="en-US"/>
               </w:rPr>
-              <w:t>the project paper to the panelists.</w:t>
-            </w:r>
-          </w:p>
-        </w:tc>
-      </w:tr>
-      <w:tr>
-        <w:trPr>
-          <w:trHeight w:val="690"/>
-        </w:trPr>
-        <w:tc>
-          <w:tcPr>
-            <w:tcW w:w="4675" w:type="dxa"/>
-            <w:vAlign w:val="center"/>
-          </w:tcPr>
-          <w:p>
-            <w:pPr>
-              <w:rPr>
-                <w:rFonts w:ascii="Arial" w:hAnsi="Arial" w:cs="Arial"/>
-                <w:b/>
-                <w:bCs/>
-                <w:sz w:val="24"/>
-                <w:szCs w:val="24"/>
-                <w:lang w:val="en-US"/>
-              </w:rPr>
-            </w:pPr>
-            <w:r>
-              <w:rPr>
-                <w:rStyle w:val="normaltextrun"/>
-                <w:rFonts w:ascii="Arial" w:hAnsi="Arial" w:cs="Arial"/>
-                <w:b/>
-                <w:bCs/>
-                <w:color w:val="000000"/>
-                <w:sz w:val="24"/>
-                <w:szCs w:val="24"/>
-                <w:lang w:val="en-US"/>
-              </w:rPr>
-              <w:t>Completion State</w:t>
-            </w:r>
-          </w:p>
-        </w:tc>
-        <w:tc>
-          <w:tcPr>
-            <w:tcW w:w="4675" w:type="dxa"/>
-            <w:vAlign w:val="center"/>
-          </w:tcPr>
-          <w:p>
-            <w:pPr>
-              <w:rPr>
-                <w:rFonts w:ascii="Arial" w:hAnsi="Arial" w:cs="Arial"/>
-                <w:sz w:val="24"/>
-                <w:szCs w:val="24"/>
-                <w:lang w:val="en-US"/>
-              </w:rPr>
-            </w:pPr>
-            <w:r>
-              <w:rPr>
-                <w:rFonts w:ascii="Arial" w:hAnsi="Arial" w:cs="Arial"/>
-                <w:sz w:val="24"/>
-                <w:szCs w:val="24"/>
-                <w:lang w:val="en-US"/>
-              </w:rPr>
-              <w:t>The team</w:t>
-            </w:r>
-            <w:r>
-              <w:rPr>
-                <w:rFonts w:ascii="Arial" w:hAnsi="Arial" w:cs="Arial"/>
-                <w:sz w:val="24"/>
-                <w:szCs w:val="24"/>
-                <w:lang w:val="en-US"/>
-              </w:rPr>
-              <w:t xml:space="preserve"> </w:t>
-            </w:r>
-            <w:r>
-              <w:rPr>
-                <w:rFonts w:ascii="Arial" w:hAnsi="Arial" w:cs="Arial"/>
-                <w:sz w:val="24"/>
-                <w:szCs w:val="24"/>
-                <w:lang w:val="en-US"/>
-              </w:rPr>
               <w:t>presented</w:t>
             </w:r>
             <w:r>
@@ -4511,43 +4441,7 @@
                 <w:szCs w:val="24"/>
                 <w:lang w:val="en-US"/>
               </w:rPr>
-              <w:t>accomplished</w:t>
-            </w:r>
-            <w:r>
-              <w:rPr>
-                <w:rFonts w:ascii="Arial" w:hAnsi="Arial" w:cs="Arial"/>
-                <w:sz w:val="24"/>
-                <w:szCs w:val="24"/>
-                <w:lang w:val="en-US"/>
-              </w:rPr>
-              <w:t xml:space="preserve"> </w:t>
-            </w:r>
-            <w:r>
-              <w:rPr>
-                <w:rFonts w:ascii="Arial" w:hAnsi="Arial" w:cs="Arial"/>
-                <w:sz w:val="24"/>
-                <w:szCs w:val="24"/>
-                <w:lang w:val="en-US"/>
-              </w:rPr>
-              <w:t>the project</w:t>
-            </w:r>
-            <w:r>
-              <w:rPr>
-                <w:rFonts w:ascii="Arial" w:hAnsi="Arial" w:cs="Arial"/>
-                <w:sz w:val="24"/>
-                <w:szCs w:val="24"/>
-                <w:lang w:val="en-US"/>
-              </w:rPr>
-              <w:t xml:space="preserve"> paper</w:t>
-            </w:r>
-            <w:r>
-              <w:rPr>
-                <w:rFonts w:ascii="Arial" w:hAnsi="Arial" w:cs="Arial"/>
-                <w:sz w:val="24"/>
-                <w:szCs w:val="24"/>
-                <w:lang w:val="en-US"/>
-              </w:rPr>
-              <w:t xml:space="preserve"> and was successfully presented</w:t>
+              <w:t>accomplished the project paper and was successfully presented</w:t>
             </w:r>
             <w:r>
               <w:rPr>
@@ -4847,7 +4741,7 @@
           <w:szCs w:val="36"/>
           <w:lang w:val="en-US"/>
         </w:rPr>
-        <w:t>ANALYSIS AND DESIGN</w:t>
+        <w:t>Analysis and Design</w:t>
       </w:r>
     </w:p>
     <w:tbl>
@@ -7632,25 +7526,7 @@
                 <w:szCs w:val="24"/>
                 <w:lang w:val="en-US"/>
               </w:rPr>
-              <w:t>The team presented the project paper</w:t>
-            </w:r>
-            <w:r>
-              <w:rPr>
-                <w:rFonts w:ascii="Arial" w:hAnsi="Arial" w:cs="Arial"/>
-                <w:sz w:val="24"/>
-                <w:szCs w:val="24"/>
-                <w:lang w:val="en-US"/>
-              </w:rPr>
-              <w:t xml:space="preserve"> and the initial system</w:t>
-            </w:r>
-            <w:r>
-              <w:rPr>
-                <w:rFonts w:ascii="Arial" w:hAnsi="Arial" w:cs="Arial"/>
-                <w:sz w:val="24"/>
-                <w:szCs w:val="24"/>
-                <w:lang w:val="en-US"/>
-              </w:rPr>
-              <w:t xml:space="preserve"> to the panelists.</w:t>
+              <w:t>The team presented the project paper and the initial system to the panelists.</w:t>
             </w:r>
           </w:p>
         </w:tc>
@@ -7924,34 +7800,7 @@
                 <w:szCs w:val="24"/>
                 <w:lang w:val="en-US"/>
               </w:rPr>
-              <w:t xml:space="preserve">failed to present </w:t>
-            </w:r>
-            <w:r>
-              <w:rPr>
-                <w:rFonts w:ascii="Arial" w:hAnsi="Arial" w:cs="Arial"/>
-                <w:sz w:val="24"/>
-                <w:szCs w:val="24"/>
-                <w:lang w:val="en-US"/>
-              </w:rPr>
-              <w:t>the project paper and the initial system. The</w:t>
-            </w:r>
-            <w:r>
-              <w:rPr>
-                <w:rFonts w:ascii="Arial" w:hAnsi="Arial" w:cs="Arial"/>
-                <w:sz w:val="24"/>
-                <w:szCs w:val="24"/>
-                <w:lang w:val="en-US"/>
-              </w:rPr>
-              <w:t xml:space="preserve"> project paper</w:t>
-            </w:r>
-            <w:r>
-              <w:rPr>
-                <w:rFonts w:ascii="Arial" w:hAnsi="Arial" w:cs="Arial"/>
-                <w:sz w:val="24"/>
-                <w:szCs w:val="24"/>
-                <w:lang w:val="en-US"/>
-              </w:rPr>
-              <w:t xml:space="preserve"> is incomplete.</w:t>
+              <w:t>failed to present the project paper and the initial system. The project paper is incomplete.</w:t>
             </w:r>
           </w:p>
         </w:tc>
@@ -8021,52 +7870,7 @@
                 <w:szCs w:val="24"/>
                 <w:lang w:val="en-US"/>
               </w:rPr>
-              <w:t xml:space="preserve">attended the presentation </w:t>
-            </w:r>
-            <w:r>
-              <w:rPr>
-                <w:rFonts w:ascii="Arial" w:hAnsi="Arial" w:cs="Arial"/>
-                <w:sz w:val="24"/>
-                <w:szCs w:val="24"/>
-                <w:lang w:val="en-US"/>
-              </w:rPr>
-              <w:t>and who failed to</w:t>
-            </w:r>
-            <w:r>
-              <w:rPr>
-                <w:rFonts w:ascii="Arial" w:hAnsi="Arial" w:cs="Arial"/>
-                <w:sz w:val="24"/>
-                <w:szCs w:val="24"/>
-                <w:lang w:val="en-US"/>
-              </w:rPr>
-              <w:t xml:space="preserve"> contribut</w:t>
-            </w:r>
-            <w:r>
-              <w:rPr>
-                <w:rFonts w:ascii="Arial" w:hAnsi="Arial" w:cs="Arial"/>
-                <w:sz w:val="24"/>
-                <w:szCs w:val="24"/>
-                <w:lang w:val="en-US"/>
-              </w:rPr>
-              <w:t>e</w:t>
-            </w:r>
-            <w:r>
-              <w:rPr>
-                <w:rFonts w:ascii="Arial" w:hAnsi="Arial" w:cs="Arial"/>
-                <w:sz w:val="24"/>
-                <w:szCs w:val="24"/>
-                <w:lang w:val="en-US"/>
-              </w:rPr>
-              <w:t xml:space="preserve"> to the project paper</w:t>
-            </w:r>
-            <w:r>
-              <w:rPr>
-                <w:rFonts w:ascii="Arial" w:hAnsi="Arial" w:cs="Arial"/>
-                <w:sz w:val="24"/>
-                <w:szCs w:val="24"/>
-                <w:lang w:val="en-US"/>
-              </w:rPr>
-              <w:t xml:space="preserve"> and initial system</w:t>
+              <w:t>attended the presentation and who failed to contribute to the project paper and initial system</w:t>
             </w:r>
             <w:r>
               <w:rPr>
@@ -9892,16 +9696,7 @@
                 <w:szCs w:val="24"/>
                 <w:lang w:val="en-US"/>
               </w:rPr>
-              <w:t xml:space="preserve"> and contact who oversees the system</w:t>
-            </w:r>
-            <w:r>
-              <w:rPr>
-                <w:rFonts w:ascii="Arial" w:hAnsi="Arial" w:cs="Arial"/>
-                <w:sz w:val="24"/>
-                <w:szCs w:val="24"/>
-                <w:lang w:val="en-US"/>
-              </w:rPr>
-              <w:t>.</w:t>
+              <w:t xml:space="preserve"> and contact who oversees the system.</w:t>
             </w:r>
           </w:p>
         </w:tc>
@@ -10916,7 +10711,84 @@
           <w:szCs w:val="36"/>
           <w:lang w:val="en-US"/>
         </w:rPr>
-        <w:t>DEVELOPMENT, TESTING, AND DEPLOYMENT</w:t>
+        <w:t>D</w:t>
+      </w:r>
+      <w:r>
+        <w:rPr>
+          <w:rFonts w:ascii="Arial" w:hAnsi="Arial" w:cs="Arial"/>
+          <w:b/>
+          <w:bCs/>
+          <w:sz w:val="36"/>
+          <w:szCs w:val="36"/>
+          <w:lang w:val="en-US"/>
+        </w:rPr>
+        <w:t>evelopment</w:t>
+      </w:r>
+      <w:r>
+        <w:rPr>
+          <w:rFonts w:ascii="Arial" w:hAnsi="Arial" w:cs="Arial"/>
+          <w:b/>
+          <w:bCs/>
+          <w:sz w:val="36"/>
+          <w:szCs w:val="36"/>
+          <w:lang w:val="en-US"/>
+        </w:rPr>
+        <w:t>, T</w:t>
+      </w:r>
+      <w:r>
+        <w:rPr>
+          <w:rFonts w:ascii="Arial" w:hAnsi="Arial" w:cs="Arial"/>
+          <w:b/>
+          <w:bCs/>
+          <w:sz w:val="36"/>
+          <w:szCs w:val="36"/>
+          <w:lang w:val="en-US"/>
+        </w:rPr>
+        <w:t>esting</w:t>
+      </w:r>
+      <w:r>
+        <w:rPr>
+          <w:rFonts w:ascii="Arial" w:hAnsi="Arial" w:cs="Arial"/>
+          <w:b/>
+          <w:bCs/>
+          <w:sz w:val="36"/>
+          <w:szCs w:val="36"/>
+          <w:lang w:val="en-US"/>
+        </w:rPr>
+        <w:t>,</w:t>
+      </w:r>
+      <w:r>
+        <w:rPr>
+          <w:rFonts w:ascii="Arial" w:hAnsi="Arial" w:cs="Arial"/>
+          <w:b/>
+          <w:bCs/>
+          <w:sz w:val="36"/>
+          <w:szCs w:val="36"/>
+          <w:lang w:val="en-US"/>
+        </w:rPr>
+        <w:t xml:space="preserve"> and </w:t>
+      </w:r>
+      <w:r>
+        <w:rPr>
+          <w:rFonts w:ascii="Arial" w:hAnsi="Arial" w:cs="Arial"/>
+          <w:b/>
+          <w:bCs/>
+          <w:sz w:val="36"/>
+          <w:szCs w:val="36"/>
+          <w:lang w:val="en-US"/>
+        </w:rPr>
+        <w:t>D</w:t>
+      </w:r>
+      <w:r>
+        <w:rPr>
+          <w:rFonts w:ascii="Arial" w:hAnsi="Arial" w:cs="Arial"/>
+          <w:b/>
+          <w:bCs/>
+          <w:sz w:val="36"/>
+          <w:szCs w:val="36"/>
+          <w:lang w:val="en-US"/>
+        </w:rPr>
+        <w:t>eployment</w:t>
       </w:r>
     </w:p>
     <w:tbl>
@@ -12416,16 +12288,7 @@
                 <w:szCs w:val="24"/>
                 <w:lang w:val="en-US"/>
               </w:rPr>
-              <w:t>Announce the meeting beforehand to make tim</w:t>
-            </w:r>
-            <w:r>
-              <w:rPr>
-                <w:rFonts w:ascii="Arial" w:hAnsi="Arial" w:cs="Arial"/>
-                <w:sz w:val="24"/>
-                <w:szCs w:val="24"/>
-                <w:lang w:val="en-US"/>
-              </w:rPr>
-              <w:t>e.</w:t>
+              <w:t>Announce the meeting beforehand to make time.</w:t>
             </w:r>
           </w:p>
         </w:tc>
@@ -17309,25 +17172,7 @@
                 <w:szCs w:val="24"/>
                 <w:lang w:val="en-US"/>
               </w:rPr>
-              <w:t xml:space="preserve">The team presented the project paper and the </w:t>
-            </w:r>
-            <w:r>
-              <w:rPr>
-                <w:rFonts w:ascii="Arial" w:hAnsi="Arial" w:cs="Arial"/>
-                <w:sz w:val="24"/>
-                <w:szCs w:val="24"/>
-                <w:lang w:val="en-US"/>
-              </w:rPr>
-              <w:t>finished</w:t>
-            </w:r>
-            <w:r>
-              <w:rPr>
-                <w:rFonts w:ascii="Arial" w:hAnsi="Arial" w:cs="Arial"/>
-                <w:sz w:val="24"/>
-                <w:szCs w:val="24"/>
-                <w:lang w:val="en-US"/>
-              </w:rPr>
-              <w:t xml:space="preserve"> system to the panelists.</w:t>
+              <w:t>The team presented the project paper and the finished system to the panelists.</w:t>
             </w:r>
           </w:p>
         </w:tc>
@@ -17424,25 +17269,7 @@
                 <w:szCs w:val="24"/>
                 <w:lang w:val="en-US"/>
               </w:rPr>
-              <w:t xml:space="preserve"> paper and </w:t>
-            </w:r>
-            <w:r>
-              <w:rPr>
-                <w:rFonts w:ascii="Arial" w:hAnsi="Arial" w:cs="Arial"/>
-                <w:sz w:val="24"/>
-                <w:szCs w:val="24"/>
-                <w:lang w:val="en-US"/>
-              </w:rPr>
-              <w:t>the finished system</w:t>
-            </w:r>
-            <w:r>
-              <w:rPr>
-                <w:rFonts w:ascii="Arial" w:hAnsi="Arial" w:cs="Arial"/>
-                <w:sz w:val="24"/>
-                <w:szCs w:val="24"/>
-                <w:lang w:val="en-US"/>
-              </w:rPr>
-              <w:t xml:space="preserve">. They </w:t>
+              <w:t xml:space="preserve"> paper and the finished system. They </w:t>
             </w:r>
             <w:r>
               <w:rPr>
@@ -17665,25 +17492,7 @@
                 <w:szCs w:val="24"/>
                 <w:lang w:val="en-US"/>
               </w:rPr>
-              <w:t xml:space="preserve">failed to present the project paper and the </w:t>
-            </w:r>
-            <w:r>
-              <w:rPr>
-                <w:rFonts w:ascii="Arial" w:hAnsi="Arial" w:cs="Arial"/>
-                <w:sz w:val="24"/>
-                <w:szCs w:val="24"/>
-                <w:lang w:val="en-US"/>
-              </w:rPr>
-              <w:t xml:space="preserve">finished </w:t>
-            </w:r>
-            <w:r>
-              <w:rPr>
-                <w:rFonts w:ascii="Arial" w:hAnsi="Arial" w:cs="Arial"/>
-                <w:sz w:val="24"/>
-                <w:szCs w:val="24"/>
-                <w:lang w:val="en-US"/>
-              </w:rPr>
-              <w:t>system. The project paper is incomplete.</w:t>
+              <w:t>failed to present the project paper and the finished system. The project paper is incomplete.</w:t>
             </w:r>
           </w:p>
         </w:tc>
@@ -18651,7 +18460,18 @@
           <w:szCs w:val="36"/>
           <w:lang w:val="en-US"/>
         </w:rPr>
-        <w:t>IMPLEMENTATION</w:t>
+        <w:t>I</w:t>
+      </w:r>
+      <w:r>
+        <w:rPr>
+          <w:rFonts w:ascii="Arial" w:hAnsi="Arial" w:cs="Arial"/>
+          <w:b/>
+          <w:bCs/>
+          <w:sz w:val="36"/>
+          <w:szCs w:val="36"/>
+          <w:lang w:val="en-US"/>
+        </w:rPr>
+        <w:t>mplementation</w:t>
       </w:r>
     </w:p>
     <w:tbl>
@@ -24339,43 +24159,7 @@
                 <w:szCs w:val="24"/>
                 <w:lang w:val="en-US"/>
               </w:rPr>
-              <w:t>The team attended the meeting</w:t>
-            </w:r>
-            <w:r>
-              <w:rPr>
-                <w:rFonts w:ascii="Arial" w:hAnsi="Arial" w:cs="Arial"/>
-                <w:sz w:val="24"/>
-                <w:szCs w:val="24"/>
-                <w:lang w:val="en-US"/>
-              </w:rPr>
-              <w:t xml:space="preserve"> and </w:t>
-            </w:r>
-            <w:r>
-              <w:rPr>
-                <w:rFonts w:ascii="Arial" w:hAnsi="Arial" w:cs="Arial"/>
-                <w:sz w:val="24"/>
-                <w:szCs w:val="24"/>
-                <w:lang w:val="en-US"/>
-              </w:rPr>
-              <w:t xml:space="preserve">successfully took notes about improving the </w:t>
-            </w:r>
-            <w:r>
-              <w:rPr>
-                <w:rFonts w:ascii="Arial" w:hAnsi="Arial" w:cs="Arial"/>
-                <w:sz w:val="24"/>
-                <w:szCs w:val="24"/>
-                <w:lang w:val="en-US"/>
-              </w:rPr>
-              <w:t>management plans</w:t>
-            </w:r>
-            <w:r>
-              <w:rPr>
-                <w:rFonts w:ascii="Arial" w:hAnsi="Arial" w:cs="Arial"/>
-                <w:sz w:val="24"/>
-                <w:szCs w:val="24"/>
-                <w:lang w:val="en-US"/>
-              </w:rPr>
-              <w:t>.</w:t>
+              <w:t>The team attended the meeting and successfully took notes about improving the management plans.</w:t>
             </w:r>
           </w:p>
         </w:tc>
@@ -26889,16 +26673,7 @@
                 <w:szCs w:val="24"/>
                 <w:lang w:val="en-US"/>
               </w:rPr>
-              <w:t>, track each team member’s progress,</w:t>
-            </w:r>
-            <w:r>
-              <w:rPr>
-                <w:rFonts w:ascii="Arial" w:hAnsi="Arial" w:cs="Arial"/>
-                <w:sz w:val="24"/>
-                <w:szCs w:val="24"/>
-                <w:lang w:val="en-US"/>
-              </w:rPr>
-              <w:t xml:space="preserve"> </w:t>
+              <w:t xml:space="preserve">, track each team member’s progress, </w:t>
             </w:r>
             <w:r>
               <w:rPr>
@@ -29381,25 +29156,7 @@
                 <w:szCs w:val="24"/>
                 <w:lang w:val="en-US"/>
               </w:rPr>
-              <w:t xml:space="preserve">The team presented the </w:t>
-            </w:r>
-            <w:r>
-              <w:rPr>
-                <w:rFonts w:ascii="Arial" w:hAnsi="Arial" w:cs="Arial"/>
-                <w:sz w:val="24"/>
-                <w:szCs w:val="24"/>
-                <w:lang w:val="en-US"/>
-              </w:rPr>
-              <w:t>management plans</w:t>
-            </w:r>
-            <w:r>
-              <w:rPr>
-                <w:rFonts w:ascii="Arial" w:hAnsi="Arial" w:cs="Arial"/>
-                <w:sz w:val="24"/>
-                <w:szCs w:val="24"/>
-                <w:lang w:val="en-US"/>
-              </w:rPr>
-              <w:t xml:space="preserve"> to the panelists.</w:t>
+              <w:t>The team presented the management plans to the panelists.</w:t>
             </w:r>
           </w:p>
         </w:tc>
@@ -29496,16 +29253,7 @@
                 <w:szCs w:val="24"/>
                 <w:lang w:val="en-US"/>
               </w:rPr>
-              <w:t>management plans</w:t>
-            </w:r>
-            <w:r>
-              <w:rPr>
-                <w:rFonts w:ascii="Arial" w:hAnsi="Arial" w:cs="Arial"/>
-                <w:sz w:val="24"/>
-                <w:szCs w:val="24"/>
-                <w:lang w:val="en-US"/>
-              </w:rPr>
-              <w:t xml:space="preserve">. They </w:t>
+              <w:t xml:space="preserve">management plans. They </w:t>
             </w:r>
             <w:r>
               <w:rPr>
@@ -29620,25 +29368,7 @@
                 <w:szCs w:val="24"/>
                 <w:lang w:val="en-US"/>
               </w:rPr>
-              <w:t xml:space="preserve">accomplished </w:t>
-            </w:r>
-            <w:r>
-              <w:rPr>
-                <w:rFonts w:ascii="Arial" w:hAnsi="Arial" w:cs="Arial"/>
-                <w:sz w:val="24"/>
-                <w:szCs w:val="24"/>
-                <w:lang w:val="en-US"/>
-              </w:rPr>
-              <w:t>the management plans</w:t>
-            </w:r>
-            <w:r>
-              <w:rPr>
-                <w:rFonts w:ascii="Arial" w:hAnsi="Arial" w:cs="Arial"/>
-                <w:sz w:val="24"/>
-                <w:szCs w:val="24"/>
-                <w:lang w:val="en-US"/>
-              </w:rPr>
-              <w:t xml:space="preserve"> and was successfully presented</w:t>
+              <w:t>accomplished the management plans and was successfully presented</w:t>
             </w:r>
             <w:r>
               <w:rPr>
@@ -29717,43 +29447,7 @@
                 <w:szCs w:val="24"/>
                 <w:lang w:val="en-US"/>
               </w:rPr>
-              <w:t>failed to present the</w:t>
-            </w:r>
-            <w:r>
-              <w:rPr>
-                <w:rFonts w:ascii="Arial" w:hAnsi="Arial" w:cs="Arial"/>
-                <w:sz w:val="24"/>
-                <w:szCs w:val="24"/>
-                <w:lang w:val="en-US"/>
-              </w:rPr>
-              <w:t xml:space="preserve"> management plans</w:t>
-            </w:r>
-            <w:r>
-              <w:rPr>
-                <w:rFonts w:ascii="Arial" w:hAnsi="Arial" w:cs="Arial"/>
-                <w:sz w:val="24"/>
-                <w:szCs w:val="24"/>
-                <w:lang w:val="en-US"/>
-              </w:rPr>
-              <w:t xml:space="preserve">. </w:t>
-            </w:r>
-            <w:r>
-              <w:rPr>
-                <w:rFonts w:ascii="Arial" w:hAnsi="Arial" w:cs="Arial"/>
-                <w:sz w:val="24"/>
-                <w:szCs w:val="24"/>
-                <w:lang w:val="en-US"/>
-              </w:rPr>
-              <w:t>Everything</w:t>
-            </w:r>
-            <w:r>
-              <w:rPr>
-                <w:rFonts w:ascii="Arial" w:hAnsi="Arial" w:cs="Arial"/>
-                <w:sz w:val="24"/>
-                <w:szCs w:val="24"/>
-                <w:lang w:val="en-US"/>
-              </w:rPr>
-              <w:t xml:space="preserve"> is incomplete.</w:t>
+              <w:t>failed to present the management plans. Everything is incomplete.</w:t>
             </w:r>
           </w:p>
         </w:tc>
@@ -29823,16 +29517,7 @@
                 <w:szCs w:val="24"/>
                 <w:lang w:val="en-US"/>
               </w:rPr>
-              <w:t xml:space="preserve">attended the presentation and who failed to contribute to the </w:t>
-            </w:r>
-            <w:r>
-              <w:rPr>
-                <w:rFonts w:ascii="Arial" w:hAnsi="Arial" w:cs="Arial"/>
-                <w:sz w:val="24"/>
-                <w:szCs w:val="24"/>
-                <w:lang w:val="en-US"/>
-              </w:rPr>
-              <w:t>management plans</w:t>
+              <w:t>attended the presentation and who failed to contribute to the management plans</w:t>
             </w:r>
             <w:r>
               <w:rPr>
@@ -29983,7 +29668,18 @@
           <w:szCs w:val="36"/>
           <w:lang w:val="en-US"/>
         </w:rPr>
-        <w:t>CLOSEOUT</w:t>
+        <w:t>C</w:t>
+      </w:r>
+      <w:r>
+        <w:rPr>
+          <w:rFonts w:ascii="Arial" w:hAnsi="Arial" w:cs="Arial"/>
+          <w:b/>
+          <w:bCs/>
+          <w:sz w:val="36"/>
+          <w:szCs w:val="36"/>
+          <w:lang w:val="en-US"/>
+        </w:rPr>
+        <w:t>loseout</w:t>
       </w:r>
     </w:p>
     <w:tbl>
@@ -30366,25 +30062,7 @@
                 <w:szCs w:val="24"/>
                 <w:lang w:val="en-US"/>
               </w:rPr>
-              <w:t xml:space="preserve">The system is finished and ready </w:t>
-            </w:r>
-            <w:r>
-              <w:rPr>
-                <w:rFonts w:ascii="Arial" w:hAnsi="Arial" w:cs="Arial"/>
-                <w:sz w:val="24"/>
-                <w:szCs w:val="24"/>
-                <w:lang w:val="en-US"/>
-              </w:rPr>
-              <w:t>for the turnover</w:t>
-            </w:r>
-            <w:r>
-              <w:rPr>
-                <w:rFonts w:ascii="Arial" w:hAnsi="Arial" w:cs="Arial"/>
-                <w:sz w:val="24"/>
-                <w:szCs w:val="24"/>
-                <w:lang w:val="en-US"/>
-              </w:rPr>
-              <w:t xml:space="preserve"> to the client.</w:t>
+              <w:t>The system is finished and ready for the turnover to the client.</w:t>
             </w:r>
           </w:p>
         </w:tc>
@@ -30506,25 +30184,7 @@
                 <w:szCs w:val="24"/>
                 <w:lang w:val="en-US"/>
               </w:rPr>
-              <w:t>The system is ready for turnover</w:t>
-            </w:r>
-            <w:r>
-              <w:rPr>
-                <w:rFonts w:ascii="Arial" w:hAnsi="Arial" w:cs="Arial"/>
-                <w:sz w:val="24"/>
-                <w:szCs w:val="24"/>
-                <w:lang w:val="en-US"/>
-              </w:rPr>
-              <w:t xml:space="preserve"> </w:t>
-            </w:r>
-            <w:r>
-              <w:rPr>
-                <w:rFonts w:ascii="Arial" w:hAnsi="Arial" w:cs="Arial"/>
-                <w:sz w:val="24"/>
-                <w:szCs w:val="24"/>
-                <w:lang w:val="en-US"/>
-              </w:rPr>
-              <w:t>to the client.</w:t>
+              <w:t>The system is ready for turnover to the client.</w:t>
             </w:r>
           </w:p>
         </w:tc>
@@ -31149,16 +30809,7 @@
                 <w:szCs w:val="24"/>
                 <w:lang w:val="en-US"/>
               </w:rPr>
-              <w:t xml:space="preserve">The </w:t>
-            </w:r>
-            <w:r>
-              <w:rPr>
-                <w:rFonts w:ascii="Arial" w:hAnsi="Arial" w:cs="Arial"/>
-                <w:sz w:val="24"/>
-                <w:szCs w:val="24"/>
-                <w:lang w:val="en-US"/>
-              </w:rPr>
-              <w:t>management plans are complete and approved.</w:t>
+              <w:t>The management plans are complete and approved.</w:t>
             </w:r>
           </w:p>
         </w:tc>
@@ -31219,61 +30870,7 @@
                 <w:szCs w:val="24"/>
                 <w:lang w:val="en-US"/>
               </w:rPr>
-              <w:t xml:space="preserve">The </w:t>
-            </w:r>
-            <w:r>
-              <w:rPr>
-                <w:rFonts w:ascii="Arial" w:hAnsi="Arial" w:cs="Arial"/>
-                <w:sz w:val="24"/>
-                <w:szCs w:val="24"/>
-                <w:lang w:val="en-US"/>
-              </w:rPr>
-              <w:t>management plans</w:t>
-            </w:r>
-            <w:r>
-              <w:rPr>
-                <w:rFonts w:ascii="Arial" w:hAnsi="Arial" w:cs="Arial"/>
-                <w:sz w:val="24"/>
-                <w:szCs w:val="24"/>
-                <w:lang w:val="en-US"/>
-              </w:rPr>
-              <w:t xml:space="preserve"> </w:t>
-            </w:r>
-            <w:r>
-              <w:rPr>
-                <w:rFonts w:ascii="Arial" w:hAnsi="Arial" w:cs="Arial"/>
-                <w:sz w:val="24"/>
-                <w:szCs w:val="24"/>
-                <w:lang w:val="en-US"/>
-              </w:rPr>
-              <w:t>are</w:t>
-            </w:r>
-            <w:r>
-              <w:rPr>
-                <w:rFonts w:ascii="Arial" w:hAnsi="Arial" w:cs="Arial"/>
-                <w:sz w:val="24"/>
-                <w:szCs w:val="24"/>
-                <w:lang w:val="en-US"/>
-              </w:rPr>
-              <w:t xml:space="preserve"> ready </w:t>
-            </w:r>
-            <w:r>
-              <w:rPr>
-                <w:rFonts w:ascii="Arial" w:hAnsi="Arial" w:cs="Arial"/>
-                <w:sz w:val="24"/>
-                <w:szCs w:val="24"/>
-                <w:lang w:val="en-US"/>
-              </w:rPr>
-              <w:t>for distribution to the client</w:t>
-            </w:r>
-            <w:r>
-              <w:rPr>
-                <w:rFonts w:ascii="Arial" w:hAnsi="Arial" w:cs="Arial"/>
-                <w:sz w:val="24"/>
-                <w:szCs w:val="24"/>
-                <w:lang w:val="en-US"/>
-              </w:rPr>
-              <w:t>.</w:t>
+              <w:t>The management plans are ready for distribution to the client.</w:t>
             </w:r>
           </w:p>
         </w:tc>
@@ -31395,61 +30992,7 @@
                 <w:szCs w:val="24"/>
                 <w:lang w:val="en-US"/>
               </w:rPr>
-              <w:t xml:space="preserve">The </w:t>
-            </w:r>
-            <w:r>
-              <w:rPr>
-                <w:rFonts w:ascii="Arial" w:hAnsi="Arial" w:cs="Arial"/>
-                <w:sz w:val="24"/>
-                <w:szCs w:val="24"/>
-                <w:lang w:val="en-US"/>
-              </w:rPr>
-              <w:t>management plans</w:t>
-            </w:r>
-            <w:r>
-              <w:rPr>
-                <w:rFonts w:ascii="Arial" w:hAnsi="Arial" w:cs="Arial"/>
-                <w:sz w:val="24"/>
-                <w:szCs w:val="24"/>
-                <w:lang w:val="en-US"/>
-              </w:rPr>
-              <w:t xml:space="preserve"> </w:t>
-            </w:r>
-            <w:r>
-              <w:rPr>
-                <w:rFonts w:ascii="Arial" w:hAnsi="Arial" w:cs="Arial"/>
-                <w:sz w:val="24"/>
-                <w:szCs w:val="24"/>
-                <w:lang w:val="en-US"/>
-              </w:rPr>
-              <w:t>are</w:t>
-            </w:r>
-            <w:r>
-              <w:rPr>
-                <w:rFonts w:ascii="Arial" w:hAnsi="Arial" w:cs="Arial"/>
-                <w:sz w:val="24"/>
-                <w:szCs w:val="24"/>
-                <w:lang w:val="en-US"/>
-              </w:rPr>
-              <w:t xml:space="preserve"> incomplete and not ready for </w:t>
-            </w:r>
-            <w:r>
-              <w:rPr>
-                <w:rFonts w:ascii="Arial" w:hAnsi="Arial" w:cs="Arial"/>
-                <w:sz w:val="24"/>
-                <w:szCs w:val="24"/>
-                <w:lang w:val="en-US"/>
-              </w:rPr>
-              <w:t>distribution</w:t>
-            </w:r>
-            <w:r>
-              <w:rPr>
-                <w:rFonts w:ascii="Arial" w:hAnsi="Arial" w:cs="Arial"/>
-                <w:sz w:val="24"/>
-                <w:szCs w:val="24"/>
-                <w:lang w:val="en-US"/>
-              </w:rPr>
-              <w:t>.</w:t>
+              <w:t>The management plans are incomplete and not ready for distribution.</w:t>
             </w:r>
           </w:p>
         </w:tc>
@@ -31510,25 +31053,7 @@
                 <w:szCs w:val="24"/>
                 <w:lang w:val="en-US"/>
               </w:rPr>
-              <w:t>Contact the team member overseeing the</w:t>
-            </w:r>
-            <w:r>
-              <w:rPr>
-                <w:rFonts w:ascii="Arial" w:hAnsi="Arial" w:cs="Arial"/>
-                <w:sz w:val="24"/>
-                <w:szCs w:val="24"/>
-                <w:lang w:val="en-US"/>
-              </w:rPr>
-              <w:t xml:space="preserve"> management plans</w:t>
-            </w:r>
-            <w:r>
-              <w:rPr>
-                <w:rFonts w:ascii="Arial" w:hAnsi="Arial" w:cs="Arial"/>
-                <w:sz w:val="24"/>
-                <w:szCs w:val="24"/>
-                <w:lang w:val="en-US"/>
-              </w:rPr>
-              <w:t xml:space="preserve">. </w:t>
+              <w:t xml:space="preserve">Contact the team member overseeing the management plans. </w:t>
             </w:r>
           </w:p>
         </w:tc>
@@ -32030,25 +31555,7 @@
                 <w:szCs w:val="24"/>
                 <w:lang w:val="en-US"/>
               </w:rPr>
-              <w:t>The system is finished and ready fo</w:t>
-            </w:r>
-            <w:r>
-              <w:rPr>
-                <w:rFonts w:ascii="Arial" w:hAnsi="Arial" w:cs="Arial"/>
-                <w:sz w:val="24"/>
-                <w:szCs w:val="24"/>
-                <w:lang w:val="en-US"/>
-              </w:rPr>
-              <w:t>r demonstration</w:t>
-            </w:r>
-            <w:r>
-              <w:rPr>
-                <w:rFonts w:ascii="Arial" w:hAnsi="Arial" w:cs="Arial"/>
-                <w:sz w:val="24"/>
-                <w:szCs w:val="24"/>
-                <w:lang w:val="en-US"/>
-              </w:rPr>
-              <w:t>.</w:t>
+              <w:t>The system is finished and ready for demonstration.</w:t>
             </w:r>
           </w:p>
         </w:tc>
@@ -32111,6 +31618,7 @@
               </w:rPr>
               <w:t xml:space="preserve">The system is ready for </w:t>
             </w:r>
+            <w:proofErr w:type="gramStart"/>
             <w:r>
               <w:rPr>
                 <w:rFonts w:ascii="Arial" w:hAnsi="Arial" w:cs="Arial"/>
@@ -32120,6 +31628,7 @@
               </w:rPr>
               <w:t>demonstration</w:t>
             </w:r>
+            <w:proofErr w:type="gramEnd"/>
           </w:p>
           <w:p>
             <w:pPr>
@@ -32199,25 +31708,7 @@
                 <w:szCs w:val="24"/>
                 <w:lang w:val="en-US"/>
               </w:rPr>
-              <w:t xml:space="preserve">The system is ready for </w:t>
-            </w:r>
-            <w:r>
-              <w:rPr>
-                <w:rFonts w:ascii="Arial" w:hAnsi="Arial" w:cs="Arial"/>
-                <w:sz w:val="24"/>
-                <w:szCs w:val="24"/>
-                <w:lang w:val="en-US"/>
-              </w:rPr>
-              <w:t>demonstration</w:t>
-            </w:r>
-            <w:r>
-              <w:rPr>
-                <w:rFonts w:ascii="Arial" w:hAnsi="Arial" w:cs="Arial"/>
-                <w:sz w:val="24"/>
-                <w:szCs w:val="24"/>
-                <w:lang w:val="en-US"/>
-              </w:rPr>
-              <w:t xml:space="preserve"> to the client.</w:t>
+              <w:t>The system is ready for demonstration to the client.</w:t>
             </w:r>
           </w:p>
         </w:tc>
@@ -32278,25 +31769,7 @@
                 <w:szCs w:val="24"/>
                 <w:lang w:val="en-US"/>
               </w:rPr>
-              <w:t xml:space="preserve">The system is incomplete and not ready for </w:t>
-            </w:r>
-            <w:r>
-              <w:rPr>
-                <w:rFonts w:ascii="Arial" w:hAnsi="Arial" w:cs="Arial"/>
-                <w:sz w:val="24"/>
-                <w:szCs w:val="24"/>
-                <w:lang w:val="en-US"/>
-              </w:rPr>
-              <w:t>demonstration</w:t>
-            </w:r>
-            <w:r>
-              <w:rPr>
-                <w:rFonts w:ascii="Arial" w:hAnsi="Arial" w:cs="Arial"/>
-                <w:sz w:val="24"/>
-                <w:szCs w:val="24"/>
-                <w:lang w:val="en-US"/>
-              </w:rPr>
-              <w:t>.</w:t>
+              <w:t>The system is incomplete and not ready for demonstration.</w:t>
             </w:r>
           </w:p>
         </w:tc>

</xml_diff>

<commit_message>
update documentation/projman/Work Package Solution_MLNSD.docx
</commit_message>
<xml_diff>
--- a/documentation/projman/Work Package Solution_MLNSD.docx
+++ b/documentation/projman/Work Package Solution_MLNSD.docx
@@ -741,6 +741,15 @@
                 <w:lang w:val="en-US"/>
               </w:rPr>
             </w:pPr>
+            <w:r>
+              <w:rPr>
+                <w:rFonts w:ascii="Arial" w:hAnsi="Arial" w:cs="Arial"/>
+                <w:sz w:val="24"/>
+                <w:szCs w:val="24"/>
+                <w:lang w:val="en-US"/>
+              </w:rPr>
+              <w:t>5,360</w:t>
+            </w:r>
           </w:p>
         </w:tc>
       </w:tr>
@@ -1497,6 +1506,15 @@
                 <w:lang w:val="en-US"/>
               </w:rPr>
             </w:pPr>
+            <w:r>
+              <w:rPr>
+                <w:rFonts w:ascii="Arial" w:hAnsi="Arial" w:cs="Arial"/>
+                <w:sz w:val="24"/>
+                <w:szCs w:val="24"/>
+                <w:lang w:val="en-US"/>
+              </w:rPr>
+              <w:t>23,316</w:t>
+            </w:r>
           </w:p>
         </w:tc>
       </w:tr>
@@ -2243,6 +2261,15 @@
                 <w:lang w:val="en-US"/>
               </w:rPr>
             </w:pPr>
+            <w:r>
+              <w:rPr>
+                <w:rFonts w:ascii="Arial" w:hAnsi="Arial" w:cs="Arial"/>
+                <w:sz w:val="24"/>
+                <w:szCs w:val="24"/>
+                <w:lang w:val="en-US"/>
+              </w:rPr>
+              <w:t>34,276</w:t>
+            </w:r>
           </w:p>
         </w:tc>
       </w:tr>
@@ -3008,6 +3035,15 @@
                 <w:lang w:val="en-US"/>
               </w:rPr>
             </w:pPr>
+            <w:r>
+              <w:rPr>
+                <w:rFonts w:ascii="Arial" w:hAnsi="Arial" w:cs="Arial"/>
+                <w:sz w:val="24"/>
+                <w:szCs w:val="24"/>
+                <w:lang w:val="en-US"/>
+              </w:rPr>
+              <w:t>2,016</w:t>
+            </w:r>
           </w:p>
         </w:tc>
       </w:tr>

</xml_diff>